<commit_message>
adjusted for scp using Abbeel's method. Solution is not good. Will try adding trust region for all decision variables.
</commit_message>
<xml_diff>
--- a/progress_note.docx
+++ b/progress_note.docx
@@ -103,11 +103,11 @@
       </w:pPr>
       <w:r>
         <w:rPr/>
-        <w:t>7/1</w:t>
-      </w:r>
-      <w:r>
-        <w:rPr/>
-        <w:t>9</w:t>
+        <w:t>7/</w:t>
+      </w:r>
+      <w:r>
+        <w:rPr/>
+        <w:t>22</w:t>
       </w:r>
       <w:r>
         <w:rPr/>
@@ -131,23 +131,95 @@
           <w:ilvl w:val="0"/>
           <w:numId w:val="1"/>
         </w:numPr>
-        <w:rPr/>
-      </w:pPr>
-      <w:r>
-        <w:rPr/>
-        <w:t xml:space="preserve">follow CS287 method and add another condition for </w:t>
-      </w:r>
-      <w:r>
-        <w:rPr/>
-        <w:t xml:space="preserve">trust region </w:t>
-      </w:r>
-      <w:r>
-        <w:rPr/>
-        <w:t xml:space="preserve">change. </w:t>
-      </w:r>
-      <w:r>
-        <w:rPr/>
-        <w:t>make planning work</w:t>
+        <w:rPr>
+          <w:color w:val="B2B2B2"/>
+        </w:rPr>
+      </w:pPr>
+      <w:r>
+        <w:rPr>
+          <w:color w:val="B2B2B2"/>
+        </w:rPr>
+        <w:t>the obj quadratization seems incorrect. May need to quadratize wrt z and u, not x and P? Re: after thinking about it, I think it’s fine to be wrt x and P.</w:t>
+      </w:r>
+    </w:p>
+    <w:p>
+      <w:pPr>
+        <w:pStyle w:val="Normal"/>
+        <w:numPr>
+          <w:ilvl w:val="0"/>
+          <w:numId w:val="1"/>
+        </w:numPr>
+        <w:rPr>
+          <w:color w:val="B2B2B2"/>
+        </w:rPr>
+      </w:pPr>
+      <w:r>
+        <w:rPr>
+          <w:color w:val="B2B2B2"/>
+        </w:rPr>
+        <w:t>changed SQP according to Abbeel’s work. The problem now is that numerical Hessian is very very slow to compute. Fix this! May try using the diagonal approximate hessian method that Abbeel used. (Abbeel’s work only uses 1</w:t>
+      </w:r>
+      <w:r>
+        <w:rPr>
+          <w:color w:val="B2B2B2"/>
+          <w:vertAlign w:val="superscript"/>
+        </w:rPr>
+        <w:t>st</w:t>
+      </w:r>
+      <w:r>
+        <w:rPr>
+          <w:color w:val="B2B2B2"/>
+        </w:rPr>
+        <w:t xml:space="preserve"> order approx! Now I have changed to also use the 1</w:t>
+      </w:r>
+      <w:r>
+        <w:rPr>
+          <w:color w:val="B2B2B2"/>
+          <w:vertAlign w:val="superscript"/>
+        </w:rPr>
+        <w:t>st</w:t>
+      </w:r>
+      <w:r>
+        <w:rPr>
+          <w:color w:val="B2B2B2"/>
+        </w:rPr>
+        <w:t xml:space="preserve"> order.)</w:t>
+      </w:r>
+    </w:p>
+    <w:p>
+      <w:pPr>
+        <w:pStyle w:val="Normal"/>
+        <w:numPr>
+          <w:ilvl w:val="0"/>
+          <w:numId w:val="1"/>
+        </w:numPr>
+        <w:rPr>
+          <w:color w:val="B2B2B2"/>
+        </w:rPr>
+      </w:pPr>
+      <w:r>
+        <w:rPr>
+          <w:color w:val="B2B2B2"/>
+        </w:rPr>
+        <w:t>Trust region now only affects z(1:3). I feel that trust region should be applied to all states and inputs. Now the problem is that the actual merit function improvement is not large enough. Try is putting trust region for all states and inputs help.(add trust region to all z and u)</w:t>
+      </w:r>
+    </w:p>
+    <w:p>
+      <w:pPr>
+        <w:pStyle w:val="Normal"/>
+        <w:numPr>
+          <w:ilvl w:val="0"/>
+          <w:numId w:val="1"/>
+        </w:numPr>
+        <w:rPr>
+          <w:color w:val="00000A"/>
+        </w:rPr>
+      </w:pPr>
+      <w:r>
+        <w:rPr>
+          <w:color w:val="00000A"/>
+        </w:rPr>
+        <w:t>SCP always gives wrong result. Debug!</w:t>
       </w:r>
     </w:p>
     <w:p>
@@ -537,6 +609,7 @@
     <w:rPrDefault>
       <w:rPr>
         <w:rFonts w:ascii="Liberation Serif" w:hAnsi="Liberation Serif" w:eastAsia="宋体" w:cs="Mangal"/>
+        <w:sz w:val="20"/>
         <w:szCs w:val="24"/>
         <w:lang w:val="en-US" w:eastAsia="zh-CN" w:bidi="hi-IN"/>
       </w:rPr>

</xml_diff>

<commit_message>
debugged the code. SCP still does not work well. Will try Abbeel/Schulman's implementation. Major revision expected!
</commit_message>
<xml_diff>
--- a/progress_note.docx
+++ b/progress_note.docx
@@ -103,15 +103,7 @@
       </w:pPr>
       <w:r>
         <w:rPr/>
-        <w:t>7/</w:t>
-      </w:r>
-      <w:r>
-        <w:rPr/>
-        <w:t>22</w:t>
-      </w:r>
-      <w:r>
-        <w:rPr/>
-        <w:t>/17</w:t>
+        <w:t>7/22/17</w:t>
       </w:r>
     </w:p>
     <w:p>
@@ -211,15 +203,85 @@
           <w:ilvl w:val="0"/>
           <w:numId w:val="1"/>
         </w:numPr>
+        <w:rPr/>
+      </w:pPr>
+      <w:r>
         <w:rPr>
           <w:color w:val="00000A"/>
         </w:rPr>
+        <w:t>SCP always gives wrong result. Debug!</w:t>
+      </w:r>
+    </w:p>
+    <w:p>
+      <w:pPr>
+        <w:pStyle w:val="Normal"/>
+        <w:numPr>
+          <w:ilvl w:val="1"/>
+          <w:numId w:val="1"/>
+        </w:numPr>
+        <w:rPr/>
       </w:pPr>
       <w:r>
         <w:rPr>
           <w:color w:val="00000A"/>
         </w:rPr>
-        <w:t>SCP always gives wrong result. Debug!</w:t>
+        <w:t>Use Abbeel/Schulman’s code</w:t>
+      </w:r>
+    </w:p>
+    <w:p>
+      <w:pPr>
+        <w:pStyle w:val="Normal"/>
+        <w:numPr>
+          <w:ilvl w:val="1"/>
+          <w:numId w:val="1"/>
+        </w:numPr>
+        <w:rPr/>
+      </w:pPr>
+      <w:r>
+        <w:rPr>
+          <w:color w:val="00000A"/>
+        </w:rPr>
+        <w:t>Debug using KF</w:t>
+      </w:r>
+    </w:p>
+    <w:p>
+      <w:pPr>
+        <w:pStyle w:val="Normal"/>
+        <w:numPr>
+          <w:ilvl w:val="1"/>
+          <w:numId w:val="1"/>
+        </w:numPr>
+        <w:rPr>
+          <w:color w:val="00000A"/>
+        </w:rPr>
+      </w:pPr>
+      <w:r>
+        <w:rPr>
+          <w:color w:val="00000A"/>
+        </w:rPr>
+        <w:t xml:space="preserve">Debug using PF, </w:t>
+      </w:r>
+      <w:r>
+        <w:rPr>
+          <w:color w:val="00000A"/>
+        </w:rPr>
+        <w:t>Add trust region for all variables</w:t>
+      </w:r>
+    </w:p>
+    <w:p>
+      <w:pPr>
+        <w:pStyle w:val="Normal"/>
+        <w:numPr>
+          <w:ilvl w:val="1"/>
+          <w:numId w:val="1"/>
+        </w:numPr>
+        <w:rPr/>
+      </w:pPr>
+      <w:r>
+        <w:rPr>
+          <w:color w:val="00000A"/>
+        </w:rPr>
+        <w:t>try the method from Num Opt book, which seems to use Lagrangian.</w:t>
       </w:r>
     </w:p>
     <w:p>

</xml_diff>

<commit_message>
re-write many parts of the code to be in accordance with CS 287 code. Needs to continue debugging.
</commit_message>
<xml_diff>
--- a/progress_note.docx
+++ b/progress_note.docx
@@ -103,7 +103,15 @@
       </w:pPr>
       <w:r>
         <w:rPr/>
-        <w:t>7/22/17</w:t>
+        <w:t>7/</w:t>
+      </w:r>
+      <w:r>
+        <w:rPr/>
+        <w:t>30</w:t>
+      </w:r>
+      <w:r>
+        <w:rPr/>
+        <w:t>/17</w:t>
       </w:r>
     </w:p>
     <w:p>
@@ -225,7 +233,7 @@
         <w:rPr>
           <w:color w:val="00000A"/>
         </w:rPr>
-        <w:t>Use Abbeel/Schulman’s code</w:t>
+        <w:t>Debug the modified code.</w:t>
       </w:r>
     </w:p>
     <w:p>
@@ -251,21 +259,29 @@
           <w:ilvl w:val="1"/>
           <w:numId w:val="1"/>
         </w:numPr>
+        <w:rPr/>
+      </w:pPr>
+      <w:r>
         <w:rPr>
           <w:color w:val="00000A"/>
         </w:rPr>
+        <w:t>Debug using PF</w:t>
+      </w:r>
+    </w:p>
+    <w:p>
+      <w:pPr>
+        <w:pStyle w:val="Normal"/>
+        <w:numPr>
+          <w:ilvl w:val="1"/>
+          <w:numId w:val="1"/>
+        </w:numPr>
+        <w:rPr/>
       </w:pPr>
       <w:r>
         <w:rPr>
           <w:color w:val="00000A"/>
         </w:rPr>
-        <w:t xml:space="preserve">Debug using PF, </w:t>
-      </w:r>
-      <w:r>
-        <w:rPr>
-          <w:color w:val="00000A"/>
-        </w:rPr>
-        <w:t>Add trust region for all variables</w:t>
+        <w:t>add Kref into the optimization variable</w:t>
       </w:r>
     </w:p>
     <w:p>

</xml_diff>

<commit_message>
debugged the code to make it run. needs to debug using KF.
</commit_message>
<xml_diff>
--- a/progress_note.docx
+++ b/progress_note.docx
@@ -103,15 +103,7 @@
       </w:pPr>
       <w:r>
         <w:rPr/>
-        <w:t>7/</w:t>
-      </w:r>
-      <w:r>
-        <w:rPr/>
-        <w:t>30</w:t>
-      </w:r>
-      <w:r>
-        <w:rPr/>
-        <w:t>/17</w:t>
+        <w:t>7/30/17</w:t>
       </w:r>
     </w:p>
     <w:p>
@@ -218,22 +210,6 @@
           <w:color w:val="00000A"/>
         </w:rPr>
         <w:t>SCP always gives wrong result. Debug!</w:t>
-      </w:r>
-    </w:p>
-    <w:p>
-      <w:pPr>
-        <w:pStyle w:val="Normal"/>
-        <w:numPr>
-          <w:ilvl w:val="1"/>
-          <w:numId w:val="1"/>
-        </w:numPr>
-        <w:rPr/>
-      </w:pPr>
-      <w:r>
-        <w:rPr>
-          <w:color w:val="00000A"/>
-        </w:rPr>
-        <w:t>Debug the modified code.</w:t>
       </w:r>
     </w:p>
     <w:p>

</xml_diff>

<commit_message>
debugged coding using KF. use simple examples from CS287 to test the algorithm. Now using simple test cases of NGP to debug.
</commit_message>
<xml_diff>
--- a/progress_note.docx
+++ b/progress_note.docx
@@ -225,7 +225,13 @@
         <w:rPr>
           <w:color w:val="00000A"/>
         </w:rPr>
-        <w:t>Debug using KF</w:t>
+        <w:t xml:space="preserve">Debug using KF. </w:t>
+      </w:r>
+      <w:r>
+        <w:rPr>
+          <w:color w:val="00000A"/>
+        </w:rPr>
+        <w:t>Notice two things to investigate: why in the first step the optimal solution is not the initial solution (in fact, a lot of sensor placement seem to have similar result, as long as the target is in FOV. Check what gradient is used). Also think about a simple case to test the algorithm on.</w:t>
       </w:r>
     </w:p>
     <w:p>
@@ -242,22 +248,6 @@
           <w:color w:val="00000A"/>
         </w:rPr>
         <w:t>Debug using PF</w:t>
-      </w:r>
-    </w:p>
-    <w:p>
-      <w:pPr>
-        <w:pStyle w:val="Normal"/>
-        <w:numPr>
-          <w:ilvl w:val="1"/>
-          <w:numId w:val="1"/>
-        </w:numPr>
-        <w:rPr/>
-      </w:pPr>
-      <w:r>
-        <w:rPr>
-          <w:color w:val="00000A"/>
-        </w:rPr>
-        <w:t>add Kref into the optimization variable</w:t>
       </w:r>
     </w:p>
     <w:p>

</xml_diff>

<commit_message>
this verision of code could work for a very simple KF case.
</commit_message>
<xml_diff>
--- a/progress_note.docx
+++ b/progress_note.docx
@@ -49,158 +49,179 @@
       <w:pPr>
         <w:pStyle w:val="Normal"/>
         <w:numPr>
+          <w:ilvl w:val="0"/>
+          <w:numId w:val="0"/>
+        </w:numPr>
+        <w:ind w:left="720" w:hanging="0"/>
+        <w:rPr/>
+      </w:pPr>
+      <w:r>
+        <w:rPr/>
+        <w:t xml:space="preserve"> </w:t>
+      </w:r>
+      <w:r>
+        <w:rPr/>
+        <w:t xml:space="preserve">The resutls computed from cvx and from analytical computation are different. One possible reason is that in the objective function I removed a term that involves the determinant of covariance matrix. </w:t>
+      </w:r>
+    </w:p>
+    <w:p>
+      <w:pPr>
+        <w:pStyle w:val="Normal"/>
+        <w:numPr>
+          <w:ilvl w:val="0"/>
+          <w:numId w:val="2"/>
+        </w:numPr>
+        <w:rPr/>
+      </w:pPr>
+      <w:r>
+        <w:rPr/>
+        <w:t>A big bug: the sensor modeling method may not work when the sensing angle is greater than or equal to 180 (explain this in the paper to say we can always decompose into a disjoint set of convex shapes)</w:t>
+      </w:r>
+    </w:p>
+    <w:p>
+      <w:pPr>
+        <w:pStyle w:val="Normal"/>
+        <w:numPr>
+          <w:ilvl w:val="0"/>
+          <w:numId w:val="2"/>
+        </w:numPr>
+        <w:rPr/>
+      </w:pPr>
+      <w:r>
+        <w:rPr/>
+        <w:t>debug the whole program, think about using motion primitive for multiple initial guesses (e.g. moving towards MAP)</w:t>
+      </w:r>
+    </w:p>
+    <w:p>
+      <w:pPr>
+        <w:pStyle w:val="Normal"/>
+        <w:rPr/>
+      </w:pPr>
+      <w:r>
+        <w:rPr/>
+      </w:r>
+    </w:p>
+    <w:p>
+      <w:pPr>
+        <w:pStyle w:val="Normal"/>
+        <w:rPr/>
+      </w:pPr>
+      <w:r>
+        <w:rPr/>
+        <w:t>7/30/17</w:t>
+      </w:r>
+    </w:p>
+    <w:p>
+      <w:pPr>
+        <w:pStyle w:val="Normal"/>
+        <w:rPr/>
+      </w:pPr>
+      <w:r>
+        <w:rPr/>
+        <w:t>Nothing new since last note. Things to do:</w:t>
+      </w:r>
+    </w:p>
+    <w:p>
+      <w:pPr>
+        <w:pStyle w:val="Normal"/>
+        <w:numPr>
+          <w:ilvl w:val="0"/>
+          <w:numId w:val="1"/>
+        </w:numPr>
+        <w:rPr>
+          <w:color w:val="B2B2B2"/>
+        </w:rPr>
+      </w:pPr>
+      <w:r>
+        <w:rPr>
+          <w:color w:val="B2B2B2"/>
+        </w:rPr>
+        <w:t>the obj quadratization seems incorrect. May need to quadratize wrt z and u, not x and P? Re: after thinking about it, I think it’s fine to be wrt x and P.</w:t>
+      </w:r>
+    </w:p>
+    <w:p>
+      <w:pPr>
+        <w:pStyle w:val="Normal"/>
+        <w:numPr>
+          <w:ilvl w:val="0"/>
+          <w:numId w:val="1"/>
+        </w:numPr>
+        <w:rPr>
+          <w:color w:val="B2B2B2"/>
+        </w:rPr>
+      </w:pPr>
+      <w:r>
+        <w:rPr>
+          <w:color w:val="B2B2B2"/>
+        </w:rPr>
+        <w:t>changed SQP according to Abbeel’s work. The problem now is that numerical Hessian is very very slow to compute. Fix this! May try using the diagonal approximate hessian method that Abbeel used. (Abbeel’s work only uses 1</w:t>
+      </w:r>
+      <w:r>
+        <w:rPr>
+          <w:color w:val="B2B2B2"/>
+          <w:vertAlign w:val="superscript"/>
+        </w:rPr>
+        <w:t>st</w:t>
+      </w:r>
+      <w:r>
+        <w:rPr>
+          <w:color w:val="B2B2B2"/>
+        </w:rPr>
+        <w:t xml:space="preserve"> order approx! Now I have changed to also use the 1</w:t>
+      </w:r>
+      <w:r>
+        <w:rPr>
+          <w:color w:val="B2B2B2"/>
+          <w:vertAlign w:val="superscript"/>
+        </w:rPr>
+        <w:t>st</w:t>
+      </w:r>
+      <w:r>
+        <w:rPr>
+          <w:color w:val="B2B2B2"/>
+        </w:rPr>
+        <w:t xml:space="preserve"> order.)</w:t>
+      </w:r>
+    </w:p>
+    <w:p>
+      <w:pPr>
+        <w:pStyle w:val="Normal"/>
+        <w:numPr>
+          <w:ilvl w:val="0"/>
+          <w:numId w:val="1"/>
+        </w:numPr>
+        <w:rPr>
+          <w:color w:val="B2B2B2"/>
+        </w:rPr>
+      </w:pPr>
+      <w:r>
+        <w:rPr>
+          <w:color w:val="B2B2B2"/>
+        </w:rPr>
+        <w:t>Trust region now only affects z(1:3). I feel that trust region should be applied to all states and inputs. Now the problem is that the actual merit function improvement is not large enough. Try is putting trust region for all states and inputs help.(add trust region to all z and u)</w:t>
+      </w:r>
+    </w:p>
+    <w:p>
+      <w:pPr>
+        <w:pStyle w:val="Normal"/>
+        <w:numPr>
+          <w:ilvl w:val="0"/>
+          <w:numId w:val="1"/>
+        </w:numPr>
+        <w:rPr/>
+      </w:pPr>
+      <w:r>
+        <w:rPr>
+          <w:color w:val="00000A"/>
+        </w:rPr>
+        <w:t>SCP always gives wrong result. Debug!</w:t>
+      </w:r>
+    </w:p>
+    <w:p>
+      <w:pPr>
+        <w:pStyle w:val="Normal"/>
+        <w:numPr>
           <w:ilvl w:val="1"/>
-          <w:numId w:val="2"/>
-        </w:numPr>
-        <w:rPr/>
-      </w:pPr>
-      <w:r>
-        <w:rPr/>
-        <w:t xml:space="preserve">The resutls computed from cvx and from analytical computation are different. One possible reason is that in the objective function I removed a term that involves the determinant of covariance matrix. </w:t>
-      </w:r>
-    </w:p>
-    <w:p>
-      <w:pPr>
-        <w:pStyle w:val="Normal"/>
-        <w:numPr>
-          <w:ilvl w:val="0"/>
-          <w:numId w:val="2"/>
-        </w:numPr>
-        <w:rPr/>
-      </w:pPr>
-      <w:r>
-        <w:rPr/>
-        <w:t>A big bug: the sensor modeling method may not work when the sensing angle is greater than or equal to 180 (explain this in the paper to say we can always decompose into a disjoint set of convex shapes)</w:t>
-      </w:r>
-    </w:p>
-    <w:p>
-      <w:pPr>
-        <w:pStyle w:val="Normal"/>
-        <w:numPr>
-          <w:ilvl w:val="0"/>
-          <w:numId w:val="2"/>
-        </w:numPr>
-        <w:rPr/>
-      </w:pPr>
-      <w:r>
-        <w:rPr/>
-        <w:t>debug the whole program, think about using motion primitive for multiple initial guesses (e.g. moving towards MAP)</w:t>
-      </w:r>
-    </w:p>
-    <w:p>
-      <w:pPr>
-        <w:pStyle w:val="Normal"/>
-        <w:rPr/>
-      </w:pPr>
-      <w:r>
-        <w:rPr/>
-      </w:r>
-    </w:p>
-    <w:p>
-      <w:pPr>
-        <w:pStyle w:val="Normal"/>
-        <w:rPr/>
-      </w:pPr>
-      <w:r>
-        <w:rPr/>
-        <w:t>7/30/17</w:t>
-      </w:r>
-    </w:p>
-    <w:p>
-      <w:pPr>
-        <w:pStyle w:val="Normal"/>
-        <w:rPr/>
-      </w:pPr>
-      <w:r>
-        <w:rPr/>
-        <w:t>Nothing new since last note. Things to do:</w:t>
-      </w:r>
-    </w:p>
-    <w:p>
-      <w:pPr>
-        <w:pStyle w:val="Normal"/>
-        <w:numPr>
-          <w:ilvl w:val="0"/>
-          <w:numId w:val="1"/>
-        </w:numPr>
-        <w:rPr>
-          <w:color w:val="B2B2B2"/>
-        </w:rPr>
-      </w:pPr>
-      <w:r>
-        <w:rPr>
-          <w:color w:val="B2B2B2"/>
-        </w:rPr>
-        <w:t>the obj quadratization seems incorrect. May need to quadratize wrt z and u, not x and P? Re: after thinking about it, I think it’s fine to be wrt x and P.</w:t>
-      </w:r>
-    </w:p>
-    <w:p>
-      <w:pPr>
-        <w:pStyle w:val="Normal"/>
-        <w:numPr>
-          <w:ilvl w:val="0"/>
-          <w:numId w:val="1"/>
-        </w:numPr>
-        <w:rPr>
-          <w:color w:val="B2B2B2"/>
-        </w:rPr>
-      </w:pPr>
-      <w:r>
-        <w:rPr>
-          <w:color w:val="B2B2B2"/>
-        </w:rPr>
-        <w:t>changed SQP according to Abbeel’s work. The problem now is that numerical Hessian is very very slow to compute. Fix this! May try using the diagonal approximate hessian method that Abbeel used. (Abbeel’s work only uses 1</w:t>
-      </w:r>
-      <w:r>
-        <w:rPr>
-          <w:color w:val="B2B2B2"/>
-          <w:vertAlign w:val="superscript"/>
-        </w:rPr>
-        <w:t>st</w:t>
-      </w:r>
-      <w:r>
-        <w:rPr>
-          <w:color w:val="B2B2B2"/>
-        </w:rPr>
-        <w:t xml:space="preserve"> order approx! Now I have changed to also use the 1</w:t>
-      </w:r>
-      <w:r>
-        <w:rPr>
-          <w:color w:val="B2B2B2"/>
-          <w:vertAlign w:val="superscript"/>
-        </w:rPr>
-        <w:t>st</w:t>
-      </w:r>
-      <w:r>
-        <w:rPr>
-          <w:color w:val="B2B2B2"/>
-        </w:rPr>
-        <w:t xml:space="preserve"> order.)</w:t>
-      </w:r>
-    </w:p>
-    <w:p>
-      <w:pPr>
-        <w:pStyle w:val="Normal"/>
-        <w:numPr>
-          <w:ilvl w:val="0"/>
-          <w:numId w:val="1"/>
-        </w:numPr>
-        <w:rPr>
-          <w:color w:val="B2B2B2"/>
-        </w:rPr>
-      </w:pPr>
-      <w:r>
-        <w:rPr>
-          <w:color w:val="B2B2B2"/>
-        </w:rPr>
-        <w:t>Trust region now only affects z(1:3). I feel that trust region should be applied to all states and inputs. Now the problem is that the actual merit function improvement is not large enough. Try is putting trust region for all states and inputs help.(add trust region to all z and u)</w:t>
-      </w:r>
-    </w:p>
-    <w:p>
-      <w:pPr>
-        <w:pStyle w:val="Normal"/>
-        <w:numPr>
-          <w:ilvl w:val="0"/>
           <w:numId w:val="1"/>
         </w:numPr>
         <w:rPr/>
@@ -209,7 +230,19 @@
         <w:rPr>
           <w:color w:val="00000A"/>
         </w:rPr>
-        <w:t>SCP always gives wrong result. Debug!</w:t>
+        <w:t xml:space="preserve">Debug using KF. </w:t>
+      </w:r>
+      <w:r>
+        <w:rPr>
+          <w:color w:val="00000A"/>
+        </w:rPr>
+        <w:t xml:space="preserve">Check the gradient to understand if the infeasibility issue. </w:t>
+      </w:r>
+      <w:r>
+        <w:rPr>
+          <w:color w:val="00000A"/>
+        </w:rPr>
+        <w:t>Add feasibility recovery function.</w:t>
       </w:r>
     </w:p>
     <w:p>
@@ -225,29 +258,7 @@
         <w:rPr>
           <w:color w:val="00000A"/>
         </w:rPr>
-        <w:t xml:space="preserve">Debug using KF. </w:t>
-      </w:r>
-      <w:r>
-        <w:rPr>
-          <w:color w:val="00000A"/>
-        </w:rPr>
-        <w:t>Notice two things to investigate: why in the first step the optimal solution is not the initial solution (in fact, a lot of sensor placement seem to have similar result, as long as the target is in FOV. Check what gradient is used). Also think about a simple case to test the algorithm on.</w:t>
-      </w:r>
-    </w:p>
-    <w:p>
-      <w:pPr>
-        <w:pStyle w:val="Normal"/>
-        <w:numPr>
-          <w:ilvl w:val="1"/>
-          <w:numId w:val="1"/>
-        </w:numPr>
-        <w:rPr/>
-      </w:pPr>
-      <w:r>
-        <w:rPr>
-          <w:color w:val="00000A"/>
-        </w:rPr>
-        <w:t>Debug using PF</w:t>
+        <w:t>Debug using PF.</w:t>
       </w:r>
     </w:p>
     <w:p>

</xml_diff>

<commit_message>
Debugged planning using PF. The particle filter seems to give inaccurate estimation. But when estimation is too accurate, the robot will move past the target. Got a simulation case that somewhat works, though PF is not accurate. fixed a bug in obj: missing w_ll.
</commit_message>
<xml_diff>
--- a/progress_note.docx
+++ b/progress_note.docx
@@ -108,7 +108,19 @@
       </w:pPr>
       <w:r>
         <w:rPr/>
-        <w:t>7/30/17</w:t>
+        <w:t>9</w:t>
+      </w:r>
+      <w:r>
+        <w:rPr/>
+        <w:t>/</w:t>
+      </w:r>
+      <w:r>
+        <w:rPr/>
+        <w:t>5</w:t>
+      </w:r>
+      <w:r>
+        <w:rPr/>
+        <w:t>/17</w:t>
       </w:r>
     </w:p>
     <w:p>
@@ -228,37 +240,37 @@
       </w:pPr>
       <w:r>
         <w:rPr>
+          <w:color w:val="B2B2B2"/>
+        </w:rPr>
+        <w:t xml:space="preserve">Debug using KF. Check the gradient to understand if the infeasibility issue. </w:t>
+      </w:r>
+      <w:r>
+        <w:rPr>
           <w:color w:val="00000A"/>
         </w:rPr>
-        <w:t xml:space="preserve">Debug using KF. </w:t>
-      </w:r>
+        <w:t>Add feasibility recovery function.</w:t>
+      </w:r>
+    </w:p>
+    <w:p>
+      <w:pPr>
+        <w:pStyle w:val="Normal"/>
+        <w:numPr>
+          <w:ilvl w:val="1"/>
+          <w:numId w:val="1"/>
+        </w:numPr>
+        <w:rPr/>
+      </w:pPr>
       <w:r>
         <w:rPr>
           <w:color w:val="00000A"/>
         </w:rPr>
-        <w:t xml:space="preserve">Check the gradient to understand if the infeasibility issue. </w:t>
+        <w:t xml:space="preserve">Debug using PF. </w:t>
       </w:r>
       <w:r>
         <w:rPr>
           <w:color w:val="00000A"/>
         </w:rPr>
-        <w:t>Add feasibility recovery function.</w:t>
-      </w:r>
-    </w:p>
-    <w:p>
-      <w:pPr>
-        <w:pStyle w:val="Normal"/>
-        <w:numPr>
-          <w:ilvl w:val="1"/>
-          <w:numId w:val="1"/>
-        </w:numPr>
-        <w:rPr/>
-      </w:pPr>
-      <w:r>
-        <w:rPr>
-          <w:color w:val="00000A"/>
-        </w:rPr>
-        <w:t>Debug using PF.</w:t>
+        <w:t>The result is quite wrong. Debug code to see why it’s different from the KF code. Then understand why KF planner makes the robot move past the target</w:t>
       </w:r>
     </w:p>
     <w:p>

</xml_diff>

<commit_message>
planning using genenral nonlinear sensor models. Have generated some simualtions. But the robot will always passes through the target, which needs to be fixed. Besides, will change gradient computation to make it faster. Currently it's too slow.
</commit_message>
<xml_diff>
--- a/progress_note.docx
+++ b/progress_note.docx
@@ -108,18 +108,14 @@
       </w:pPr>
       <w:r>
         <w:rPr/>
+        <w:t>9/</w:t>
+      </w:r>
+      <w:r>
+        <w:rPr/>
         <w:t>9</w:t>
       </w:r>
       <w:r>
         <w:rPr/>
-        <w:t>/</w:t>
-      </w:r>
-      <w:r>
-        <w:rPr/>
-        <w:t>5</w:t>
-      </w:r>
-      <w:r>
-        <w:rPr/>
         <w:t>/17</w:t>
       </w:r>
     </w:p>
@@ -262,15 +258,27 @@
       </w:pPr>
       <w:r>
         <w:rPr>
+          <w:color w:val="B2B2B2"/>
+        </w:rPr>
+        <w:t>Improve</w:t>
+      </w:r>
+      <w:r>
+        <w:rPr>
+          <w:color w:val="B2B2B2"/>
+        </w:rPr>
+        <w:t xml:space="preserve"> PF.</w:t>
+      </w:r>
+      <w:r>
+        <w:rPr>
           <w:color w:val="00000A"/>
         </w:rPr>
-        <w:t xml:space="preserve">Debug using PF. </w:t>
+        <w:t xml:space="preserve"> </w:t>
       </w:r>
       <w:r>
         <w:rPr>
           <w:color w:val="00000A"/>
         </w:rPr>
-        <w:t>The result is quite wrong. Debug code to see why it’s different from the KF code. Then understand why KF planner makes the robot move past the target</w:t>
+        <w:t>Generate working simulation</w:t>
       </w:r>
     </w:p>
     <w:p>

</xml_diff>